<commit_message>
Some more fixes, adressed comments on the appendix
</commit_message>
<xml_diff>
--- a/tex/Response to Reviewers.docx
+++ b/tex/Response to Reviewers.docx
@@ -93,6 +93,38 @@
       <w:pPr>
         <w:pStyle w:val="PlainText"/>
         <w:rPr>
+          <w:color w:val="70AD47" w:themeColor="accent6"/>
+          <w:lang w:val="en-US"/>
+        </w:rPr>
+      </w:pPr>
+      <w:r>
+        <w:rPr>
+          <w:color w:val="70AD47" w:themeColor="accent6"/>
+          <w:lang w:val="en-US"/>
+        </w:rPr>
+        <w:t>A</w:t>
+      </w:r>
+      <w:r>
+        <w:rPr>
+          <w:color w:val="70AD47" w:themeColor="accent6"/>
+          <w:lang w:val="en-US"/>
+        </w:rPr>
+        <w:t>dd</w:t>
+      </w:r>
+      <w:r>
+        <w:rPr>
+          <w:color w:val="70AD47" w:themeColor="accent6"/>
+          <w:lang w:val="en-US"/>
+        </w:rPr>
+        <w:t xml:space="preserve"> comparisons between top-down and approximated top-down, etc. Reason for OR.</w:t>
+      </w:r>
+      <w:bookmarkStart w:id="0" w:name="_GoBack"/>
+      <w:bookmarkEnd w:id="0"/>
+    </w:p>
+    <w:p>
+      <w:pPr>
+        <w:pStyle w:val="PlainText"/>
+        <w:rPr>
           <w:lang w:val="en-US"/>
         </w:rPr>
       </w:pPr>
@@ -291,27 +323,6 @@
         </w:rPr>
         <w:tab/>
         <w:t>For example, there is no 'Highlights' section, which according to the instructions for authors "Highlights are three to five (three to four for Cell Press articles) bullet points that help increase the discoverability of your article via search engines. These bullet points should capture the novel results of your research as well as new methods that were used during the study (if any)."</w:t>
-      </w:r>
-    </w:p>
-    <w:p>
-      <w:pPr>
-        <w:pStyle w:val="PlainText"/>
-        <w:rPr>
-          <w:lang w:val="en-US"/>
-        </w:rPr>
-      </w:pPr>
-      <w:r>
-        <w:rPr>
-          <w:lang w:val="en-US"/>
-        </w:rPr>
-        <w:t>*</w:t>
-      </w:r>
-      <w:r>
-        <w:rPr>
-          <w:lang w:val="en-US"/>
-        </w:rPr>
-        <w:tab/>
-        <w:t xml:space="preserve">The authors are often repeating the same information multiple times. The text should be shortened by omitting redundant information.  </w:t>
       </w:r>
     </w:p>
     <w:p>
@@ -333,6 +344,27 @@
           <w:lang w:val="en-US"/>
         </w:rPr>
         <w:tab/>
+        <w:t xml:space="preserve">The authors are often repeating the same information multiple times. The text should be shortened by omitting redundant information.  </w:t>
+      </w:r>
+    </w:p>
+    <w:p>
+      <w:pPr>
+        <w:pStyle w:val="PlainText"/>
+        <w:rPr>
+          <w:lang w:val="en-US"/>
+        </w:rPr>
+      </w:pPr>
+      <w:r>
+        <w:rPr>
+          <w:lang w:val="en-US"/>
+        </w:rPr>
+        <w:t>*</w:t>
+      </w:r>
+      <w:r>
+        <w:rPr>
+          <w:lang w:val="en-US"/>
+        </w:rPr>
+        <w:tab/>
         <w:t>The presented abstract and discussion are insufficient and need to be expanded.</w:t>
       </w:r>
     </w:p>
@@ -786,8 +818,6 @@
         </w:rPr>
         <w:t xml:space="preserve">for pointing out these specific issues. We have addressed each of these points. In addition, the text has undergone further proof-reading, consistent notation and references. </w:t>
       </w:r>
-      <w:bookmarkStart w:id="0" w:name="_GoBack"/>
-      <w:bookmarkEnd w:id="0"/>
     </w:p>
     <w:p>
       <w:pPr>

</xml_diff>

<commit_message>
Added preliminary comparison report
</commit_message>
<xml_diff>
--- a/tex/Response to Reviewers.docx
+++ b/tex/Response to Reviewers.docx
@@ -69,7 +69,35 @@
         <w:rPr>
           <w:lang w:val="en-US"/>
         </w:rPr>
-        <w:t xml:space="preserve">Section 1 provides, the introduction, motivation, the related literature and the contribution of the study. The motivation is strong and the section provides an overview on the related research. However the contribution of the paper could have been more clear.  There is a related paragraph in the pg 3 and 4 that should be expanded. There should be a more direct comparison with the related literature and the advantages of the new approach. </w:t>
+        <w:t xml:space="preserve">Section 1 provides, the introduction, motivation, the related literature and the contribution of the study. The motivation is strong and the section provides an overview on the related research. </w:t>
+      </w:r>
+      <w:proofErr w:type="gramStart"/>
+      <w:r>
+        <w:rPr>
+          <w:lang w:val="en-US"/>
+        </w:rPr>
+        <w:t>However</w:t>
+      </w:r>
+      <w:proofErr w:type="gramEnd"/>
+      <w:r>
+        <w:rPr>
+          <w:lang w:val="en-US"/>
+        </w:rPr>
+        <w:t xml:space="preserve"> the contribution of the paper could have been more clear.  There is a related paragraph in the </w:t>
+      </w:r>
+      <w:proofErr w:type="spellStart"/>
+      <w:r>
+        <w:rPr>
+          <w:lang w:val="en-US"/>
+        </w:rPr>
+        <w:t>pg</w:t>
+      </w:r>
+      <w:proofErr w:type="spellEnd"/>
+      <w:r>
+        <w:rPr>
+          <w:lang w:val="en-US"/>
+        </w:rPr>
+        <w:t xml:space="preserve"> 3 and 4 that should be expanded. There should be a more direct comparison with the related literature and the advantages of the new approach. </w:t>
       </w:r>
     </w:p>
     <w:p>
@@ -367,7 +395,25 @@
           <w:color w:val="70AD47" w:themeColor="accent6"/>
           <w:lang w:val="en-US"/>
         </w:rPr>
-        <w:t>ations. However, Bonadio et al (2020) document a quick exchange rate pass-through.</w:t>
+        <w:t xml:space="preserve">ations. However, </w:t>
+      </w:r>
+      <w:proofErr w:type="spellStart"/>
+      <w:r>
+        <w:rPr>
+          <w:i/>
+          <w:color w:val="70AD47" w:themeColor="accent6"/>
+          <w:lang w:val="en-US"/>
+        </w:rPr>
+        <w:t>Bonadio</w:t>
+      </w:r>
+      <w:proofErr w:type="spellEnd"/>
+      <w:r>
+        <w:rPr>
+          <w:i/>
+          <w:color w:val="70AD47" w:themeColor="accent6"/>
+          <w:lang w:val="en-US"/>
+        </w:rPr>
+        <w:t xml:space="preserve"> et al (2020) document a quick exchange rate pass-through.</w:t>
       </w:r>
     </w:p>
     <w:p>
@@ -408,22 +454,72 @@
         <w:rPr>
           <w:lang w:val="en-US"/>
         </w:rPr>
-        <w:t xml:space="preserve">Section 4 presents the empirical analysis. You mention that there is a detail description of the methods in Appendix A.3 (footnote, 3). There is some related information but it is definetelly not detail. You need to expand this part. The forecast evaluation should been richer.  The comparison is based on the RMSFE and several graphs. Are your results similar with other forecasting metrics? </w:t>
-      </w:r>
-    </w:p>
-    <w:p>
-      <w:pPr>
-        <w:pStyle w:val="PlainText"/>
-        <w:jc w:val="both"/>
-        <w:rPr>
-          <w:lang w:val="en-US"/>
-        </w:rPr>
-      </w:pPr>
-      <w:r>
-        <w:rPr>
-          <w:lang w:val="en-US"/>
-        </w:rPr>
-        <w:t>Also in addition to the DB test, you can employ the Giacomini, R., &amp; White, H. (2006). Tests of conditional predictive ability. Econometrica, 74(6), 1545-1578. For your sub-periods: 2007 should be in the crisis. It is not a moderate year</w:t>
+        <w:t xml:space="preserve">Section 4 presents the empirical analysis. You mention that there is a detail description of the methods in Appendix A.3 (footnote, 3). There is some related information but it is </w:t>
+      </w:r>
+      <w:proofErr w:type="spellStart"/>
+      <w:r>
+        <w:rPr>
+          <w:lang w:val="en-US"/>
+        </w:rPr>
+        <w:t>definetelly</w:t>
+      </w:r>
+      <w:proofErr w:type="spellEnd"/>
+      <w:r>
+        <w:rPr>
+          <w:lang w:val="en-US"/>
+        </w:rPr>
+        <w:t xml:space="preserve"> not detail. You need to expand this part. The forecast evaluation should </w:t>
+      </w:r>
+      <w:proofErr w:type="gramStart"/>
+      <w:r>
+        <w:rPr>
+          <w:lang w:val="en-US"/>
+        </w:rPr>
+        <w:t>been</w:t>
+      </w:r>
+      <w:proofErr w:type="gramEnd"/>
+      <w:r>
+        <w:rPr>
+          <w:lang w:val="en-US"/>
+        </w:rPr>
+        <w:t xml:space="preserve"> richer.  The comparison is based on the RMSFE and several graphs. Are your results similar with other forecasting metrics? </w:t>
+      </w:r>
+    </w:p>
+    <w:p>
+      <w:pPr>
+        <w:pStyle w:val="PlainText"/>
+        <w:jc w:val="both"/>
+        <w:rPr>
+          <w:lang w:val="en-US"/>
+        </w:rPr>
+      </w:pPr>
+      <w:proofErr w:type="gramStart"/>
+      <w:r>
+        <w:rPr>
+          <w:lang w:val="en-US"/>
+        </w:rPr>
+        <w:t>Also</w:t>
+      </w:r>
+      <w:proofErr w:type="gramEnd"/>
+      <w:r>
+        <w:rPr>
+          <w:lang w:val="en-US"/>
+        </w:rPr>
+        <w:t xml:space="preserve"> in addition to the DB test, you can employ the Giacomini, R., &amp; White, H. (2006). Tests of conditional predictive ability. </w:t>
+      </w:r>
+      <w:proofErr w:type="spellStart"/>
+      <w:r>
+        <w:rPr>
+          <w:lang w:val="en-US"/>
+        </w:rPr>
+        <w:t>Econometrica</w:t>
+      </w:r>
+      <w:proofErr w:type="spellEnd"/>
+      <w:r>
+        <w:rPr>
+          <w:lang w:val="en-US"/>
+        </w:rPr>
+        <w:t>, 74(6), 1545-1578. For your sub-periods: 2007 should be in the crisis. It is not a moderate year</w:t>
       </w:r>
     </w:p>
     <w:p>
@@ -629,7 +725,21 @@
         <w:rPr>
           <w:lang w:val="en-US"/>
         </w:rPr>
-        <w:t xml:space="preserve">The paper is an extension of the 'structural scaling' and 'MinT' approaches with the Bayesian flavor. I find the proposed method interesting, addresses a significant problem, and well structured. Several problems need to be addressed before the paper can be considered for publication. However, if the authors have done what I think they are trying to describe, then I see no problems with their methodology. For this reason, revisions are recommended. </w:t>
+        <w:t>The paper is an extension of the 'structural scaling' and '</w:t>
+      </w:r>
+      <w:proofErr w:type="spellStart"/>
+      <w:r>
+        <w:rPr>
+          <w:lang w:val="en-US"/>
+        </w:rPr>
+        <w:t>MinT</w:t>
+      </w:r>
+      <w:proofErr w:type="spellEnd"/>
+      <w:r>
+        <w:rPr>
+          <w:lang w:val="en-US"/>
+        </w:rPr>
+        <w:t xml:space="preserve">' approaches with the Bayesian flavor. I find the proposed method interesting, addresses a significant problem, and well structured. Several problems need to be addressed before the paper can be considered for publication. However, if the authors have done what I think they are trying to describe, then I see no problems with their methodology. For this reason, revisions are recommended. </w:t>
       </w:r>
     </w:p>
     <w:p>
@@ -712,7 +822,23 @@
           <w:color w:val="70AD47" w:themeColor="accent6"/>
           <w:lang w:val="en-US"/>
         </w:rPr>
-        <w:t xml:space="preserve">pologize for not meeting certain editorial standards at the submission stage. However we would like to </w:t>
+        <w:t xml:space="preserve">pologize for not meeting certain editorial standards at the submission stage. </w:t>
+      </w:r>
+      <w:proofErr w:type="gramStart"/>
+      <w:r>
+        <w:rPr>
+          <w:color w:val="70AD47" w:themeColor="accent6"/>
+          <w:lang w:val="en-US"/>
+        </w:rPr>
+        <w:t>However</w:t>
+      </w:r>
+      <w:proofErr w:type="gramEnd"/>
+      <w:r>
+        <w:rPr>
+          <w:color w:val="70AD47" w:themeColor="accent6"/>
+          <w:lang w:val="en-US"/>
+        </w:rPr>
+        <w:t xml:space="preserve"> we would like to </w:t>
       </w:r>
       <w:r>
         <w:rPr>
@@ -817,14 +943,7 @@
           <w:color w:val="70AD47" w:themeColor="accent6"/>
           <w:lang w:val="en-US"/>
         </w:rPr>
-        <w:t xml:space="preserve"> </w:t>
-      </w:r>
-      <w:r>
-        <w:rPr>
-          <w:color w:val="70AD47" w:themeColor="accent6"/>
-          <w:lang w:val="en-US"/>
-        </w:rPr>
-        <w:t xml:space="preserve">streamlined most sections of the text in order to avoid redundancies. </w:t>
+        <w:t xml:space="preserve"> streamlined most sections of the text in order to avoid redundancies. </w:t>
       </w:r>
     </w:p>
     <w:p>
@@ -1095,7 +1214,21 @@
           <w:lang w:val="en-US"/>
         </w:rPr>
         <w:tab/>
-        <w:t xml:space="preserve">There are sentences that an "and" or "or" should be placed after the final comma to mark the end of the list. Examples include, but are not limited to, page 3 line, page 8, and page 12. </w:t>
+        <w:t xml:space="preserve">There are sentences that an "and" or "or" should be placed after the final comma to mark the end of the list. Examples include, but are not limited to, page </w:t>
+      </w:r>
+      <w:proofErr w:type="gramStart"/>
+      <w:r>
+        <w:rPr>
+          <w:lang w:val="en-US"/>
+        </w:rPr>
+        <w:t>3 line</w:t>
+      </w:r>
+      <w:proofErr w:type="gramEnd"/>
+      <w:r>
+        <w:rPr>
+          <w:lang w:val="en-US"/>
+        </w:rPr>
+        <w:t xml:space="preserve">, page 8, and page 12. </w:t>
       </w:r>
     </w:p>
     <w:p>
@@ -1272,7 +1405,21 @@
           <w:lang w:val="en-US"/>
         </w:rPr>
         <w:tab/>
-        <w:t>Page 16, line 51:  The verb "do" does not seem to agree with the subject.</w:t>
+        <w:t>Page 16, line 51:  The verb "</w:t>
+      </w:r>
+      <w:proofErr w:type="gramStart"/>
+      <w:r>
+        <w:rPr>
+          <w:lang w:val="en-US"/>
+        </w:rPr>
+        <w:t>do</w:t>
+      </w:r>
+      <w:proofErr w:type="gramEnd"/>
+      <w:r>
+        <w:rPr>
+          <w:lang w:val="en-US"/>
+        </w:rPr>
+        <w:t>" does not seem to agree with the subject.</w:t>
       </w:r>
     </w:p>
     <w:p>
@@ -1333,6 +1480,7 @@
         <w:pStyle w:val="PlainText"/>
         <w:jc w:val="both"/>
         <w:rPr>
+          <w:color w:val="70AD47" w:themeColor="accent6"/>
           <w:lang w:val="en-US"/>
         </w:rPr>
       </w:pPr>
@@ -1363,16 +1511,16 @@
           <w:lang w:val="en-US"/>
         </w:rPr>
         <w:t>n addition, the text has undergone further proof-reading</w:t>
-      </w:r>
-      <w:r>
-        <w:rPr>
-          <w:color w:val="70AD47" w:themeColor="accent6"/>
-          <w:lang w:val="en-US"/>
-        </w:rPr>
-        <w:t xml:space="preserve">  to meet the editorial standards.</w:t>
       </w:r>
       <w:bookmarkStart w:id="0" w:name="_GoBack"/>
       <w:bookmarkEnd w:id="0"/>
+      <w:r>
+        <w:rPr>
+          <w:color w:val="70AD47" w:themeColor="accent6"/>
+          <w:lang w:val="en-US"/>
+        </w:rPr>
+        <w:t xml:space="preserve"> to meet the editorial standards.</w:t>
+      </w:r>
     </w:p>
     <w:p>
       <w:pPr>
@@ -1530,6 +1678,7 @@
     <w:lsdException w:name="HTML Sample" w:semiHidden="1" w:unhideWhenUsed="1"/>
     <w:lsdException w:name="HTML Typewriter" w:semiHidden="1" w:unhideWhenUsed="1"/>
     <w:lsdException w:name="HTML Variable" w:semiHidden="1" w:unhideWhenUsed="1"/>
+    <w:lsdException w:name="Normal Table" w:semiHidden="1" w:unhideWhenUsed="1"/>
     <w:lsdException w:name="annotation subject" w:semiHidden="1" w:unhideWhenUsed="1"/>
     <w:lsdException w:name="No List" w:semiHidden="1" w:unhideWhenUsed="1"/>
     <w:lsdException w:name="Outline List 1" w:semiHidden="1" w:unhideWhenUsed="1"/>
@@ -1573,8 +1722,10 @@
     <w:lsdException w:name="Table Elegant" w:semiHidden="1" w:unhideWhenUsed="1"/>
     <w:lsdException w:name="Table Professional" w:semiHidden="1" w:unhideWhenUsed="1"/>
     <w:lsdException w:name="Table Subtle 1" w:semiHidden="1" w:unhideWhenUsed="1"/>
+    <w:lsdException w:name="Table Subtle 2" w:semiHidden="1" w:unhideWhenUsed="1"/>
     <w:lsdException w:name="Table Web 1" w:semiHidden="1" w:unhideWhenUsed="1"/>
     <w:lsdException w:name="Table Web 2" w:semiHidden="1" w:unhideWhenUsed="1"/>
+    <w:lsdException w:name="Table Web 3" w:semiHidden="1" w:unhideWhenUsed="1"/>
     <w:lsdException w:name="Balloon Text" w:semiHidden="1" w:unhideWhenUsed="1"/>
     <w:lsdException w:name="Table Grid" w:uiPriority="39"/>
     <w:lsdException w:name="Table Theme" w:semiHidden="1" w:unhideWhenUsed="1"/>

</xml_diff>

<commit_message>
rewrote sentence about exchange rate pass through
</commit_message>
<xml_diff>
--- a/tex/Response to Reviewers.docx
+++ b/tex/Response to Reviewers.docx
@@ -1,9 +1,10 @@
 
 <file path=word/document.xml><?xml version="1.0" encoding="utf-8"?>
-<w:document xmlns:wpc="http://schemas.microsoft.com/office/word/2010/wordprocessingCanvas" xmlns:cx="http://schemas.microsoft.com/office/drawing/2014/chartex" xmlns:cx1="http://schemas.microsoft.com/office/drawing/2015/9/8/chartex" xmlns:cx2="http://schemas.microsoft.com/office/drawing/2015/10/21/chartex" xmlns:cx3="http://schemas.microsoft.com/office/drawing/2016/5/9/chartex" xmlns:cx4="http://schemas.microsoft.com/office/drawing/2016/5/10/chartex" xmlns:cx5="http://schemas.microsoft.com/office/drawing/2016/5/11/chartex" xmlns:cx6="http://schemas.microsoft.com/office/drawing/2016/5/12/chartex" xmlns:cx7="http://schemas.microsoft.com/office/drawing/2016/5/13/chartex" xmlns:cx8="http://schemas.microsoft.com/office/drawing/2016/5/14/chartex" xmlns:mc="http://schemas.openxmlformats.org/markup-compatibility/2006" xmlns:aink="http://schemas.microsoft.com/office/drawing/2016/ink" xmlns:am3d="http://schemas.microsoft.com/office/drawing/2017/model3d" xmlns:o="urn:schemas-microsoft-com:office:office" xmlns:r="http://schemas.openxmlformats.org/officeDocument/2006/relationships" xmlns:m="http://schemas.openxmlformats.org/officeDocument/2006/math" xmlns:v="urn:schemas-microsoft-com:vml" xmlns:wp14="http://schemas.microsoft.com/office/word/2010/wordprocessingDrawing" xmlns:wp="http://schemas.openxmlformats.org/drawingml/2006/wordprocessingDrawing" xmlns:w10="urn:schemas-microsoft-com:office:word" xmlns:w="http://schemas.openxmlformats.org/wordprocessingml/2006/main" xmlns:w14="http://schemas.microsoft.com/office/word/2010/wordml" xmlns:w15="http://schemas.microsoft.com/office/word/2012/wordml" xmlns:w16cid="http://schemas.microsoft.com/office/word/2016/wordml/cid" xmlns:w16se="http://schemas.microsoft.com/office/word/2015/wordml/symex" xmlns:wpg="http://schemas.microsoft.com/office/word/2010/wordprocessingGroup" xmlns:wpi="http://schemas.microsoft.com/office/word/2010/wordprocessingInk" xmlns:wne="http://schemas.microsoft.com/office/word/2006/wordml" xmlns:wps="http://schemas.microsoft.com/office/word/2010/wordprocessingShape" mc:Ignorable="w14 w15 w16se w16cid wp14">
+<w:document xmlns:o="urn:schemas-microsoft-com:office:office" xmlns:r="http://schemas.openxmlformats.org/officeDocument/2006/relationships" xmlns:v="urn:schemas-microsoft-com:vml" xmlns:w="http://schemas.openxmlformats.org/wordprocessingml/2006/main" xmlns:w10="urn:schemas-microsoft-com:office:word" xmlns:wp="http://schemas.openxmlformats.org/drawingml/2006/wordprocessingDrawing" xmlns:wps="http://schemas.microsoft.com/office/word/2010/wordprocessingShape" xmlns:wpg="http://schemas.microsoft.com/office/word/2010/wordprocessingGroup" xmlns:mc="http://schemas.openxmlformats.org/markup-compatibility/2006" xmlns:wp14="http://schemas.microsoft.com/office/word/2010/wordprocessingDrawing" xmlns:w14="http://schemas.microsoft.com/office/word/2010/wordml" mc:Ignorable="w14 wp14">
   <w:body>
     <w:p>
       <w:pPr>
+        <w:pStyle w:val="Normal"/>
         <w:jc w:val="both"/>
         <w:rPr>
           <w:lang w:val="en-US"/>
@@ -22,14 +23,15 @@
         <w:jc w:val="both"/>
         <w:rPr>
           <w:b/>
-          <w:lang w:val="en-US"/>
-        </w:rPr>
-      </w:pPr>
-      <w:r>
-        <w:rPr>
           <w:b/>
           <w:lang w:val="en-US"/>
         </w:rPr>
+      </w:pPr>
+      <w:r>
+        <w:rPr>
+          <w:b/>
+          <w:lang w:val="en-US"/>
+        </w:rPr>
         <w:t>Reviewer #1:</w:t>
       </w:r>
     </w:p>
@@ -56,6 +58,11 @@
           <w:lang w:val="en-US"/>
         </w:rPr>
       </w:pPr>
+      <w:r>
+        <w:rPr>
+          <w:lang w:val="en-US"/>
+        </w:rPr>
+      </w:r>
     </w:p>
     <w:p>
       <w:pPr>
@@ -96,6 +103,11 @@
           <w:lang w:val="en-US"/>
         </w:rPr>
       </w:pPr>
+      <w:r>
+        <w:rPr>
+          <w:lang w:val="en-US"/>
+        </w:rPr>
+      </w:r>
     </w:p>
     <w:p>
       <w:pPr>
@@ -126,31 +138,22 @@
           <w:color w:val="70AD47" w:themeColor="accent6"/>
           <w:lang w:val="en-US"/>
         </w:rPr>
-        <w:t>We agree with the referee that this important aspect of the method has been neglected so far. In section 4.4, we have added simulations on bias shrinkage with a focus on our application and in particular draw you</w:t>
-      </w:r>
-      <w:r>
-        <w:rPr>
-          <w:color w:val="70AD47" w:themeColor="accent6"/>
-          <w:lang w:val="en-US"/>
-        </w:rPr>
-        <w:t>r</w:t>
-      </w:r>
-      <w:r>
-        <w:rPr>
-          <w:color w:val="70AD47" w:themeColor="accent6"/>
-          <w:lang w:val="en-US"/>
-        </w:rPr>
-        <w:t xml:space="preserve"> attention to Table 3. In addition, we have put further emphasis that the method is relevant for operational forecasting because it allows to reconcile forecasts not just with the objective of improved forecast accuracy.  </w:t>
-      </w:r>
-    </w:p>
-    <w:p>
-      <w:pPr>
-        <w:pStyle w:val="PlainText"/>
-        <w:jc w:val="both"/>
-        <w:rPr>
-          <w:lang w:val="en-US"/>
-        </w:rPr>
-      </w:pPr>
+        <w:t xml:space="preserve">We agree with the referee that this important aspect of the method has been neglected so far. In section 4.4, we have added simulations on bias shrinkage with a focus on our application and in particular draw your attention to Table 3. In addition, we have put further emphasis that the method is relevant for operational forecasting because it allows to reconcile forecasts not just with the objective of improved forecast accuracy.  </w:t>
+      </w:r>
+    </w:p>
+    <w:p>
+      <w:pPr>
+        <w:pStyle w:val="PlainText"/>
+        <w:jc w:val="both"/>
+        <w:rPr>
+          <w:lang w:val="en-US"/>
+        </w:rPr>
+      </w:pPr>
+      <w:r>
+        <w:rPr>
+          <w:lang w:val="en-US"/>
+        </w:rPr>
+      </w:r>
     </w:p>
     <w:p>
       <w:pPr>
@@ -197,45 +200,188 @@
           <w:color w:val="70AD47" w:themeColor="accent6"/>
           <w:lang w:val="en-US"/>
         </w:rPr>
-        <w:t>The impact of exchange rate fluctuations on the data is now addressed in section 3: ﻿</w:t>
-      </w:r>
-    </w:p>
-    <w:p>
-      <w:pPr>
-        <w:pStyle w:val="PlainText"/>
-        <w:jc w:val="both"/>
-        <w:rPr>
-          <w:i/>
-          <w:color w:val="70AD47" w:themeColor="accent6"/>
-          <w:lang w:val="en-US"/>
-        </w:rPr>
-      </w:pPr>
-      <w:r>
-        <w:rPr>
-          <w:i/>
-          <w:color w:val="70AD47" w:themeColor="accent6"/>
-          <w:lang w:val="en-US"/>
-        </w:rPr>
-        <w:t>All values shown refer to the invoiced price of the goods in Swiss francs, including transport and insurance costs as well as other expenditure up to the Swiss border. If the invoice is in a foreign currency, the invoiced amounts are converted using the previous day's exchange rate. As a result, the figures are affected by exchange rate fluctuations. However, Bonadio et al (2020) document a quick exchange rate pass-through</w:t>
-      </w:r>
-      <w:r>
-        <w:rPr>
-          <w:i/>
-          <w:color w:val="70AD47" w:themeColor="accent6"/>
-          <w:lang w:val="en-US"/>
-        </w:rPr>
-        <w:t>﻿ for imports as well as exports, meaning that prices are responsive to exchange rate fluctuations</w:t>
-      </w:r>
-      <w:r>
-        <w:rPr>
-          <w:i/>
-          <w:color w:val="70AD47" w:themeColor="accent6"/>
-          <w:lang w:val="en-US"/>
-        </w:rPr>
-        <w:t>.</w:t>
-      </w:r>
+        <w:t xml:space="preserve">The impact of exchange rate fluctuations on the data is now addressed in section 3: </w:t>
+      </w:r>
+      <w:r>
+        <w:rPr>
+          <w:color w:val="70AD47" w:themeColor="accent6"/>
+          <w:lang w:val="en-US"/>
+        </w:rPr>
+        <w:t>﻿</w:t>
+      </w:r>
+    </w:p>
+    <w:p>
+      <w:pPr>
+        <w:pStyle w:val="PlainText"/>
+        <w:jc w:val="both"/>
+        <w:rPr>
+          <w:color w:val="70AD47" w:themeColor="accent6"/>
+          <w:lang w:val="en-US"/>
+        </w:rPr>
+      </w:pPr>
+      <w:r>
+        <w:rPr>
+          <w:i/>
+          <w:iCs/>
+        </w:rPr>
+      </w:r>
+    </w:p>
+    <w:p>
+      <w:pPr>
+        <w:pStyle w:val="PlainText"/>
+        <w:jc w:val="both"/>
+        <w:rPr>
+          <w:i/>
+          <w:i/>
+          <w:iCs/>
+          <w:color w:val="70AD47"/>
+        </w:rPr>
+      </w:pPr>
       <w:bookmarkStart w:id="0" w:name="_GoBack"/>
       <w:bookmarkEnd w:id="0"/>
+      <w:r>
+        <w:rPr>
+          <w:i/>
+          <w:iCs/>
+          <w:color w:val="70AD47"/>
+        </w:rPr>
+        <w:t>All values shown refer to the invoiced price of the goods in Swiss francs, including</w:t>
+      </w:r>
+    </w:p>
+    <w:p>
+      <w:pPr>
+        <w:pStyle w:val="PlainText"/>
+        <w:jc w:val="both"/>
+        <w:rPr>
+          <w:i/>
+          <w:i/>
+          <w:iCs/>
+          <w:color w:val="70AD47"/>
+        </w:rPr>
+      </w:pPr>
+      <w:r>
+        <w:rPr>
+          <w:i/>
+          <w:iCs/>
+          <w:color w:val="70AD47"/>
+        </w:rPr>
+        <w:t>transport and insurance costs as well as other expenditure up to the Swiss border. If the</w:t>
+      </w:r>
+    </w:p>
+    <w:p>
+      <w:pPr>
+        <w:pStyle w:val="PlainText"/>
+        <w:jc w:val="both"/>
+        <w:rPr>
+          <w:i/>
+          <w:i/>
+          <w:iCs/>
+          <w:color w:val="70AD47"/>
+        </w:rPr>
+      </w:pPr>
+      <w:r>
+        <w:rPr>
+          <w:i/>
+          <w:iCs/>
+          <w:color w:val="70AD47"/>
+        </w:rPr>
+        <w:t>invoice is in a foreign currency, the invoiced amounts are converted using the previous</w:t>
+      </w:r>
+    </w:p>
+    <w:p>
+      <w:pPr>
+        <w:pStyle w:val="PlainText"/>
+        <w:jc w:val="both"/>
+        <w:rPr>
+          <w:i/>
+          <w:i/>
+          <w:iCs/>
+          <w:color w:val="70AD47"/>
+        </w:rPr>
+      </w:pPr>
+      <w:r>
+        <w:rPr>
+          <w:i/>
+          <w:iCs/>
+          <w:color w:val="70AD47"/>
+        </w:rPr>
+        <w:t>day’s exchange rate. As a result, the figures are affected by exchange rate fluctuations.</w:t>
+      </w:r>
+    </w:p>
+    <w:p>
+      <w:pPr>
+        <w:pStyle w:val="PlainText"/>
+        <w:jc w:val="both"/>
+        <w:rPr>
+          <w:i/>
+          <w:i/>
+          <w:iCs/>
+          <w:color w:val="70AD47"/>
+        </w:rPr>
+      </w:pPr>
+      <w:r>
+        <w:rPr>
+          <w:i/>
+          <w:iCs/>
+          <w:color w:val="70AD47"/>
+        </w:rPr>
+        <w:t>However, prices respond in a way that mitigates the influence of exchange rate fluctuations,</w:t>
+      </w:r>
+    </w:p>
+    <w:p>
+      <w:pPr>
+        <w:pStyle w:val="PlainText"/>
+        <w:jc w:val="both"/>
+        <w:rPr>
+          <w:i/>
+          <w:i/>
+          <w:iCs/>
+          <w:color w:val="70AD47"/>
+        </w:rPr>
+      </w:pPr>
+      <w:r>
+        <w:rPr>
+          <w:i/>
+          <w:iCs/>
+          <w:color w:val="70AD47"/>
+        </w:rPr>
+        <w:t>due to the quick exchange rate pass-through of the Swiss franc, documented by Bonadio</w:t>
+      </w:r>
+    </w:p>
+    <w:p>
+      <w:pPr>
+        <w:pStyle w:val="PlainText"/>
+        <w:jc w:val="both"/>
+        <w:rPr>
+          <w:i/>
+          <w:i/>
+          <w:iCs/>
+          <w:color w:val="70AD47"/>
+        </w:rPr>
+      </w:pPr>
+      <w:r>
+        <w:rPr>
+          <w:i/>
+          <w:iCs/>
+          <w:color w:val="70AD47"/>
+        </w:rPr>
+        <w:t>et al. (2020) for imports as well as exports.</w:t>
+      </w:r>
+    </w:p>
+    <w:p>
+      <w:pPr>
+        <w:pStyle w:val="PlainText"/>
+        <w:jc w:val="both"/>
+        <w:rPr>
+          <w:color w:themeColor="accent6"/>
+          <w:lang w:val="en-US"/>
+        </w:rPr>
+      </w:pPr>
+      <w:r>
+        <w:rPr>
+          <w:color w:val="70AD47"/>
+        </w:rPr>
+      </w:r>
     </w:p>
     <w:p>
       <w:pPr>
@@ -262,6 +408,11 @@
           <w:lang w:val="en-US"/>
         </w:rPr>
       </w:pPr>
+      <w:r>
+        <w:rPr>
+          <w:lang w:val="en-US"/>
+        </w:rPr>
+      </w:r>
     </w:p>
     <w:p>
       <w:pPr>
@@ -324,66 +475,55 @@
           <w:color w:val="70AD47" w:themeColor="accent6"/>
           <w:lang w:val="en-US"/>
         </w:rPr>
-        <w:t xml:space="preserve">The use of appropriate test statistics is an important point. The Giacomini &amp; White test might not be appropriate here because it requires that predictions be made with rolling windows and, more </w:t>
-      </w:r>
-      <w:r>
-        <w:rPr>
-          <w:color w:val="70AD47" w:themeColor="accent6"/>
-          <w:lang w:val="en-US"/>
-        </w:rPr>
-        <w:lastRenderedPageBreak/>
-        <w:t>importantly, is used for nested models (as are other methods such as Clark &amp; McCracken (2011) or Clark &amp; West (2007)). Their use may lead to incorrect statements as reconciled and unreconciled predictions do not originate from nested models. We have discussed this issue in section 4.2.</w:t>
-      </w:r>
-    </w:p>
-    <w:p>
-      <w:pPr>
-        <w:pStyle w:val="PlainText"/>
-        <w:jc w:val="both"/>
-        <w:rPr>
-          <w:color w:val="70AD47" w:themeColor="accent6"/>
-          <w:lang w:val="en-US"/>
-        </w:rPr>
-      </w:pPr>
-      <w:r>
-        <w:rPr>
-          <w:color w:val="70AD47" w:themeColor="accent6"/>
-          <w:lang w:val="en-US"/>
-        </w:rPr>
-        <w:t xml:space="preserve">Furthermore, the sub-periods </w:t>
-      </w:r>
-      <w:r>
-        <w:rPr>
-          <w:color w:val="70AD47" w:themeColor="accent6"/>
-          <w:lang w:val="en-US"/>
-        </w:rPr>
-        <w:t xml:space="preserve">in Table 2 </w:t>
-      </w:r>
-      <w:r>
-        <w:rPr>
-          <w:color w:val="70AD47" w:themeColor="accent6"/>
-          <w:lang w:val="en-US"/>
-        </w:rPr>
-        <w:t xml:space="preserve">have been adjusted according to the referee’s suggestions. </w:t>
-      </w:r>
-    </w:p>
-    <w:p>
-      <w:pPr>
-        <w:pStyle w:val="PlainText"/>
-        <w:jc w:val="both"/>
-        <w:rPr>
-          <w:color w:val="70AD47" w:themeColor="accent6"/>
-          <w:lang w:val="en-US"/>
-        </w:rPr>
-      </w:pPr>
-    </w:p>
-    <w:p>
-      <w:pPr>
-        <w:pStyle w:val="PlainText"/>
-        <w:jc w:val="both"/>
-        <w:rPr>
-          <w:lang w:val="en-US"/>
-        </w:rPr>
-      </w:pPr>
+        <w:t>The use of appropriate test statistics is an important point. The Giacomini &amp; White test might not be appropriate here because it requires that predictions be made with rolling windows and, more importantly, is used for nested models (as are other methods such as Clark &amp; McCracken (2011) or Clark &amp; West (2007)). Their use may lead to incorrect statements as reconciled and unreconciled predictions do not originate from nested models. We have discussed this issue in section 4.2.</w:t>
+      </w:r>
+    </w:p>
+    <w:p>
+      <w:pPr>
+        <w:pStyle w:val="PlainText"/>
+        <w:jc w:val="both"/>
+        <w:rPr>
+          <w:color w:val="70AD47" w:themeColor="accent6"/>
+          <w:lang w:val="en-US"/>
+        </w:rPr>
+      </w:pPr>
+      <w:r>
+        <w:rPr>
+          <w:color w:val="70AD47" w:themeColor="accent6"/>
+          <w:lang w:val="en-US"/>
+        </w:rPr>
+        <w:t xml:space="preserve">Furthermore, the sub-periods in Table 2 have been adjusted according to the referee’s suggestions. </w:t>
+      </w:r>
+    </w:p>
+    <w:p>
+      <w:pPr>
+        <w:pStyle w:val="PlainText"/>
+        <w:jc w:val="both"/>
+        <w:rPr>
+          <w:color w:val="70AD47" w:themeColor="accent6"/>
+          <w:lang w:val="en-US"/>
+        </w:rPr>
+      </w:pPr>
+      <w:r>
+        <w:rPr>
+          <w:color w:val="70AD47" w:themeColor="accent6"/>
+          <w:lang w:val="en-US"/>
+        </w:rPr>
+      </w:r>
+    </w:p>
+    <w:p>
+      <w:pPr>
+        <w:pStyle w:val="PlainText"/>
+        <w:jc w:val="both"/>
+        <w:rPr>
+          <w:lang w:val="en-US"/>
+        </w:rPr>
+      </w:pPr>
+      <w:r>
+        <w:rPr>
+          <w:lang w:val="en-US"/>
+        </w:rPr>
+      </w:r>
     </w:p>
     <w:p>
       <w:pPr>
@@ -413,40 +553,36 @@
           <w:color w:val="70AD47" w:themeColor="accent6"/>
           <w:lang w:val="en-US"/>
         </w:rPr>
-        <w:t>The conclusion has been now been expanded.  In particular</w:t>
-      </w:r>
-      <w:r>
-        <w:rPr>
-          <w:color w:val="70AD47" w:themeColor="accent6"/>
-          <w:lang w:val="en-US"/>
-        </w:rPr>
-        <w:t>,</w:t>
-      </w:r>
-      <w:r>
-        <w:rPr>
-          <w:color w:val="70AD47" w:themeColor="accent6"/>
-          <w:lang w:val="en-US"/>
-        </w:rPr>
-        <w:t xml:space="preserve"> we now highlight the implications of shrinkage reconciliation for operational forecasting and their extension to other demand forecasting applications. </w:t>
-      </w:r>
-    </w:p>
-    <w:p>
-      <w:pPr>
-        <w:pStyle w:val="PlainText"/>
-        <w:jc w:val="both"/>
-        <w:rPr>
-          <w:lang w:val="en-US"/>
-        </w:rPr>
-      </w:pPr>
-    </w:p>
-    <w:p>
-      <w:pPr>
-        <w:pStyle w:val="PlainText"/>
-        <w:jc w:val="both"/>
-        <w:rPr>
-          <w:lang w:val="en-US"/>
-        </w:rPr>
-      </w:pPr>
+        <w:t xml:space="preserve">The conclusion has been now been expanded.  In particular, we now highlight the implications of shrinkage reconciliation for operational forecasting and their extension to other demand forecasting applications. </w:t>
+      </w:r>
+    </w:p>
+    <w:p>
+      <w:pPr>
+        <w:pStyle w:val="PlainText"/>
+        <w:jc w:val="both"/>
+        <w:rPr>
+          <w:lang w:val="en-US"/>
+        </w:rPr>
+      </w:pPr>
+      <w:r>
+        <w:rPr>
+          <w:lang w:val="en-US"/>
+        </w:rPr>
+      </w:r>
+    </w:p>
+    <w:p>
+      <w:pPr>
+        <w:pStyle w:val="PlainText"/>
+        <w:jc w:val="both"/>
+        <w:rPr>
+          <w:lang w:val="en-US"/>
+        </w:rPr>
+      </w:pPr>
+      <w:r>
+        <w:rPr>
+          <w:lang w:val="en-US"/>
+        </w:rPr>
+      </w:r>
     </w:p>
     <w:p>
       <w:pPr>
@@ -454,14 +590,15 @@
         <w:jc w:val="both"/>
         <w:rPr>
           <w:b/>
-          <w:lang w:val="en-US"/>
-        </w:rPr>
-      </w:pPr>
-      <w:r>
-        <w:rPr>
           <w:b/>
           <w:lang w:val="en-US"/>
         </w:rPr>
+      </w:pPr>
+      <w:r>
+        <w:rPr>
+          <w:b/>
+          <w:lang w:val="en-US"/>
+        </w:rPr>
         <w:t>Reviewer #2:</w:t>
       </w:r>
     </w:p>
@@ -523,11 +660,6 @@
           <w:lang w:val="en-US"/>
         </w:rPr>
         <w:t>*</w:t>
-      </w:r>
-      <w:r>
-        <w:rPr>
-          <w:lang w:val="en-US"/>
-        </w:rPr>
         <w:tab/>
         <w:t xml:space="preserve">When reading the manuscript, it is clear that the authors have not consulted the instructions for authors, which is provided by the publisher's website. These instructions need to be followed.  </w:t>
       </w:r>
@@ -545,11 +677,6 @@
           <w:lang w:val="en-US"/>
         </w:rPr>
         <w:t>*</w:t>
-      </w:r>
-      <w:r>
-        <w:rPr>
-          <w:lang w:val="en-US"/>
-        </w:rPr>
         <w:tab/>
         <w:t>For example, there is no 'Highlights' section, which according to the instructions for authors "Highlights are three to five (three to four for Cell Press articles) bullet points that help increase the discoverability of your article via search engines. These bullet points should capture the novel results of your research as well as new methods that were used during the study (if any)."</w:t>
       </w:r>
@@ -600,11 +727,6 @@
           <w:lang w:val="en-US"/>
         </w:rPr>
         <w:t>*</w:t>
-      </w:r>
-      <w:r>
-        <w:rPr>
-          <w:lang w:val="en-US"/>
-        </w:rPr>
         <w:tab/>
         <w:t xml:space="preserve">The authors are often repeating the same information multiple times. The text should be shortened by omitting redundant information. </w:t>
       </w:r>
@@ -623,185 +745,22 @@
           <w:color w:val="70AD47" w:themeColor="accent6"/>
           <w:lang w:val="en-US"/>
         </w:rPr>
-        <w:t>We have streamlined most sections of the text in order to avoid redundancies.</w:t>
-      </w:r>
-      <w:r>
-        <w:rPr>
-          <w:color w:val="70AD47" w:themeColor="accent6"/>
-          <w:lang w:val="en-US"/>
-        </w:rPr>
-        <w:t xml:space="preserve"> </w:t>
-      </w:r>
-      <w:r>
-        <w:rPr>
-          <w:color w:val="70AD47" w:themeColor="accent6"/>
-          <w:lang w:val="en-US"/>
-        </w:rPr>
-        <w:t>In particular, t</w:t>
-      </w:r>
-      <w:r>
-        <w:rPr>
-          <w:color w:val="70AD47" w:themeColor="accent6"/>
-          <w:lang w:val="en-US"/>
-        </w:rPr>
-        <w:t>he</w:t>
-      </w:r>
-      <w:r>
-        <w:rPr>
-          <w:color w:val="70AD47" w:themeColor="accent6"/>
-          <w:lang w:val="en-US"/>
-        </w:rPr>
-        <w:t xml:space="preserve"> discussion of prior shrinkage in section Section 2.3 has been moved to section 4.4. </w:t>
-      </w:r>
-      <w:r>
-        <w:rPr>
-          <w:color w:val="70AD47" w:themeColor="accent6"/>
-          <w:lang w:val="en-US"/>
-        </w:rPr>
-        <w:t xml:space="preserve">in order to </w:t>
-      </w:r>
-      <w:r>
-        <w:rPr>
-          <w:color w:val="70AD47" w:themeColor="accent6"/>
-          <w:lang w:val="en-US"/>
-        </w:rPr>
-        <w:t>show</w:t>
-      </w:r>
-      <w:r>
-        <w:rPr>
-          <w:color w:val="70AD47" w:themeColor="accent6"/>
-          <w:lang w:val="en-US"/>
-        </w:rPr>
-        <w:t xml:space="preserve"> </w:t>
-      </w:r>
-      <w:r>
-        <w:rPr>
-          <w:color w:val="70AD47" w:themeColor="accent6"/>
-          <w:lang w:val="en-US"/>
-        </w:rPr>
-        <w:t xml:space="preserve">it together with </w:t>
-      </w:r>
-      <w:r>
-        <w:rPr>
-          <w:color w:val="70AD47" w:themeColor="accent6"/>
-          <w:lang w:val="en-US"/>
-        </w:rPr>
-        <w:t xml:space="preserve">a </w:t>
-      </w:r>
-      <w:r>
-        <w:rPr>
-          <w:color w:val="70AD47" w:themeColor="accent6"/>
-          <w:lang w:val="en-US"/>
-        </w:rPr>
-        <w:t>simulation of certain shrinkage outcomes</w:t>
-      </w:r>
-      <w:r>
-        <w:rPr>
-          <w:color w:val="70AD47" w:themeColor="accent6"/>
-          <w:lang w:val="en-US"/>
-        </w:rPr>
-        <w:t xml:space="preserve"> and to </w:t>
-      </w:r>
-      <w:r>
-        <w:rPr>
-          <w:color w:val="70AD47" w:themeColor="accent6"/>
-          <w:lang w:val="en-US"/>
-        </w:rPr>
-        <w:t>highlight</w:t>
-      </w:r>
-      <w:r>
-        <w:rPr>
-          <w:color w:val="70AD47" w:themeColor="accent6"/>
-          <w:lang w:val="en-US"/>
-        </w:rPr>
-        <w:t xml:space="preserve"> the benefits for operational forecasting. </w:t>
-      </w:r>
-      <w:r>
-        <w:rPr>
-          <w:color w:val="70AD47" w:themeColor="accent6"/>
-          <w:lang w:val="en-US"/>
-        </w:rPr>
-        <w:t xml:space="preserve">While </w:t>
-      </w:r>
-      <w:r>
-        <w:rPr>
-          <w:color w:val="70AD47" w:themeColor="accent6"/>
-          <w:lang w:val="en-US"/>
-        </w:rPr>
-        <w:t xml:space="preserve">some redundancies in </w:t>
-      </w:r>
-      <w:r>
-        <w:rPr>
-          <w:color w:val="70AD47" w:themeColor="accent6"/>
-          <w:lang w:val="en-US"/>
-        </w:rPr>
-        <w:t>the introduction</w:t>
-      </w:r>
-      <w:r>
-        <w:rPr>
-          <w:color w:val="70AD47" w:themeColor="accent6"/>
-          <w:lang w:val="en-US"/>
-        </w:rPr>
-        <w:t xml:space="preserve"> </w:t>
-      </w:r>
-      <w:r>
-        <w:rPr>
-          <w:color w:val="70AD47" w:themeColor="accent6"/>
-          <w:lang w:val="en-US"/>
-        </w:rPr>
-        <w:t>have been eliminated, the</w:t>
-      </w:r>
-      <w:r>
-        <w:rPr>
-          <w:color w:val="70AD47" w:themeColor="accent6"/>
-          <w:lang w:val="en-US"/>
-        </w:rPr>
-        <w:t xml:space="preserve"> section is</w:t>
-      </w:r>
-      <w:r>
-        <w:rPr>
-          <w:color w:val="70AD47" w:themeColor="accent6"/>
-          <w:lang w:val="en-US"/>
-        </w:rPr>
-        <w:t xml:space="preserve"> still</w:t>
-      </w:r>
-      <w:r>
-        <w:rPr>
-          <w:color w:val="70AD47" w:themeColor="accent6"/>
-          <w:lang w:val="en-US"/>
-        </w:rPr>
-        <w:t xml:space="preserve"> slightly longer to accommodate additional comparisons to the related literature</w:t>
-      </w:r>
-      <w:r>
-        <w:rPr>
-          <w:color w:val="70AD47" w:themeColor="accent6"/>
-          <w:lang w:val="en-US"/>
-        </w:rPr>
-        <w:t xml:space="preserve"> in the paragraph on pages 3 and 4</w:t>
-      </w:r>
-      <w:r>
-        <w:rPr>
-          <w:color w:val="70AD47" w:themeColor="accent6"/>
-          <w:lang w:val="en-US"/>
-        </w:rPr>
-        <w:t>.</w:t>
-      </w:r>
-      <w:r>
-        <w:rPr>
-          <w:color w:val="70AD47" w:themeColor="accent6"/>
-          <w:lang w:val="en-US"/>
-        </w:rPr>
-        <w:t xml:space="preserve"> The conclusion in Section 5 has been rearranged to have a clearer structure.</w:t>
-      </w:r>
-    </w:p>
-    <w:p>
-      <w:pPr>
-        <w:pStyle w:val="PlainText"/>
-        <w:jc w:val="both"/>
-        <w:rPr>
-          <w:lang w:val="en-US"/>
-        </w:rPr>
-      </w:pPr>
+        <w:t>We have streamlined most sections of the text in order to avoid redundancies. In particular, the discussion of prior shrinkage in section Section 2.3 has been moved to section 4.4. in order to show it together with a simulation of certain shrinkage outcomes and to highlight the benefits for operational forecasting. While some redundancies in the introduction have been eliminated, the section is still slightly longer to accommodate additional comparisons to the related literature in the paragraph on pages 3 and 4. The conclusion in Section 5 has been rearranged to have a clearer structure.</w:t>
+      </w:r>
+    </w:p>
+    <w:p>
+      <w:pPr>
+        <w:pStyle w:val="PlainText"/>
+        <w:jc w:val="both"/>
+        <w:rPr>
+          <w:lang w:val="en-US"/>
+        </w:rPr>
+      </w:pPr>
+      <w:r>
+        <w:rPr>
+          <w:lang w:val="en-US"/>
+        </w:rPr>
+      </w:r>
     </w:p>
     <w:p>
       <w:pPr>
@@ -816,11 +775,6 @@
           <w:lang w:val="en-US"/>
         </w:rPr>
         <w:t>*</w:t>
-      </w:r>
-      <w:r>
-        <w:rPr>
-          <w:lang w:val="en-US"/>
-        </w:rPr>
         <w:tab/>
         <w:t>The presented abstract and discussion are insufficient and need to be expanded.</w:t>
       </w:r>
@@ -850,6 +804,11 @@
           <w:lang w:val="en-US"/>
         </w:rPr>
       </w:pPr>
+      <w:r>
+        <w:rPr>
+          <w:lang w:val="en-US"/>
+        </w:rPr>
+      </w:r>
     </w:p>
     <w:p>
       <w:pPr>
@@ -864,11 +823,6 @@
           <w:lang w:val="en-US"/>
         </w:rPr>
         <w:t>*</w:t>
-      </w:r>
-      <w:r>
-        <w:rPr>
-          <w:lang w:val="en-US"/>
-        </w:rPr>
         <w:tab/>
         <w:t>The written English is substandard as detailed -but not limited to- the specific points below:</w:t>
       </w:r>
@@ -886,11 +840,6 @@
           <w:lang w:val="en-US"/>
         </w:rPr>
         <w:t>*</w:t>
-      </w:r>
-      <w:r>
-        <w:rPr>
-          <w:lang w:val="en-US"/>
-        </w:rPr>
         <w:tab/>
         <w:t>Specific points:</w:t>
       </w:r>
@@ -908,11 +857,6 @@
           <w:lang w:val="en-US"/>
         </w:rPr>
         <w:t>o</w:t>
-      </w:r>
-      <w:r>
-        <w:rPr>
-          <w:lang w:val="en-US"/>
-        </w:rPr>
         <w:tab/>
         <w:t>Add a hyphen state-space, lower-level, single-level, top-level, state-dependent.</w:t>
       </w:r>
@@ -930,11 +874,6 @@
           <w:lang w:val="en-US"/>
         </w:rPr>
         <w:t>o</w:t>
-      </w:r>
-      <w:r>
-        <w:rPr>
-          <w:lang w:val="en-US"/>
-        </w:rPr>
         <w:tab/>
         <w:t>Abstract, line 30: It is unclear what "This" refers to.</w:t>
       </w:r>
@@ -947,6 +886,11 @@
           <w:lang w:val="en-US"/>
         </w:rPr>
       </w:pPr>
+      <w:r>
+        <w:rPr>
+          <w:lang w:val="en-US"/>
+        </w:rPr>
+      </w:r>
     </w:p>
     <w:p>
       <w:pPr>
@@ -961,11 +905,6 @@
           <w:lang w:val="en-US"/>
         </w:rPr>
         <w:t>o</w:t>
-      </w:r>
-      <w:r>
-        <w:rPr>
-          <w:lang w:val="en-US"/>
-        </w:rPr>
         <w:tab/>
         <w:t>Abstract, line 31: remove the redundant preposition "at"</w:t>
       </w:r>
@@ -983,11 +922,6 @@
           <w:lang w:val="en-US"/>
         </w:rPr>
         <w:t>o</w:t>
-      </w:r>
-      <w:r>
-        <w:rPr>
-          <w:lang w:val="en-US"/>
-        </w:rPr>
         <w:tab/>
         <w:t>Page 1, line 5: "in nature" creates tautology.</w:t>
       </w:r>
@@ -1005,11 +939,6 @@
           <w:lang w:val="en-US"/>
         </w:rPr>
         <w:t>o</w:t>
-      </w:r>
-      <w:r>
-        <w:rPr>
-          <w:lang w:val="en-US"/>
-        </w:rPr>
         <w:tab/>
         <w:t>Page 1, line 5 and page 3 line 51 and Page 13: "comma before "therefore".</w:t>
       </w:r>
@@ -1026,13 +955,7 @@
         <w:rPr>
           <w:lang w:val="en-US"/>
         </w:rPr>
-        <w:lastRenderedPageBreak/>
         <w:t>o</w:t>
-      </w:r>
-      <w:r>
-        <w:rPr>
-          <w:lang w:val="en-US"/>
-        </w:rPr>
         <w:tab/>
         <w:t>Page 1, line 11: The sentence is unclear, rewrite the sentence start with "This".</w:t>
       </w:r>
@@ -1050,11 +973,6 @@
           <w:lang w:val="en-US"/>
         </w:rPr>
         <w:t>o</w:t>
-      </w:r>
-      <w:r>
-        <w:rPr>
-          <w:lang w:val="en-US"/>
-        </w:rPr>
         <w:tab/>
         <w:t xml:space="preserve">There are sentences that an "and" or "or" should be placed after the final comma to mark the end of the list. Examples include, but are not limited to, page 3 line, page 8, and page 12. </w:t>
       </w:r>
@@ -1072,11 +990,6 @@
           <w:lang w:val="en-US"/>
         </w:rPr>
         <w:t>o</w:t>
-      </w:r>
-      <w:r>
-        <w:rPr>
-          <w:lang w:val="en-US"/>
-        </w:rPr>
         <w:tab/>
         <w:t xml:space="preserve">Page 3, line 51: Add a comma before particularly </w:t>
       </w:r>
@@ -1094,11 +1007,6 @@
           <w:lang w:val="en-US"/>
         </w:rPr>
         <w:t>o</w:t>
-      </w:r>
-      <w:r>
-        <w:rPr>
-          <w:lang w:val="en-US"/>
-        </w:rPr>
         <w:tab/>
         <w:t>Page 4, line 5: The word "policy makers" seems to be miswritten. Consider replacing it.</w:t>
       </w:r>
@@ -1116,11 +1024,6 @@
           <w:lang w:val="en-US"/>
         </w:rPr>
         <w:t>o</w:t>
-      </w:r>
-      <w:r>
-        <w:rPr>
-          <w:lang w:val="en-US"/>
-        </w:rPr>
         <w:tab/>
         <w:t>Page 5, line 22: Add a comma before "for" and/or after "instance"</w:t>
       </w:r>
@@ -1138,11 +1041,6 @@
           <w:lang w:val="en-US"/>
         </w:rPr>
         <w:t>o</w:t>
-      </w:r>
-      <w:r>
-        <w:rPr>
-          <w:lang w:val="en-US"/>
-        </w:rPr>
         <w:tab/>
         <w:t>Page 8, line 35 and page 10, line 32: It appears that you are missing a comma or two with the interrupter on the other hand. Consider adding the comma(s).</w:t>
       </w:r>
@@ -1160,11 +1058,6 @@
           <w:lang w:val="en-US"/>
         </w:rPr>
         <w:t>o</w:t>
-      </w:r>
-      <w:r>
-        <w:rPr>
-          <w:lang w:val="en-US"/>
-        </w:rPr>
         <w:tab/>
         <w:t>Page 10, line 21: Add a comma before "with"</w:t>
       </w:r>
@@ -1182,11 +1075,6 @@
           <w:lang w:val="en-US"/>
         </w:rPr>
         <w:t>o</w:t>
-      </w:r>
-      <w:r>
-        <w:rPr>
-          <w:lang w:val="en-US"/>
-        </w:rPr>
         <w:tab/>
         <w:t>Page 11, line 39: The noun phrase strength seems to be missing a determiner before it. Consider adding an article.</w:t>
       </w:r>
@@ -1204,11 +1092,6 @@
           <w:lang w:val="en-US"/>
         </w:rPr>
         <w:t>o</w:t>
-      </w:r>
-      <w:r>
-        <w:rPr>
-          <w:lang w:val="en-US"/>
-        </w:rPr>
         <w:tab/>
         <w:t>Page 12, line 28: The noun phrase optimal hierarchical combination seems to be missing a determiner before it. Consider adding an article</w:t>
       </w:r>
@@ -1226,11 +1109,6 @@
           <w:lang w:val="en-US"/>
         </w:rPr>
         <w:t>o</w:t>
-      </w:r>
-      <w:r>
-        <w:rPr>
-          <w:lang w:val="en-US"/>
-        </w:rPr>
         <w:tab/>
         <w:t>Page 16, line 51:  The verb "do" does not seem to agree with the subject.</w:t>
       </w:r>
@@ -1248,11 +1126,6 @@
           <w:lang w:val="en-US"/>
         </w:rPr>
         <w:t>o</w:t>
-      </w:r>
-      <w:r>
-        <w:rPr>
-          <w:lang w:val="en-US"/>
-        </w:rPr>
         <w:tab/>
         <w:t xml:space="preserve">Page 18, line 5: The word difficult is often overused. Consider using a more specific synonym to improve the sharpness of your writing. </w:t>
       </w:r>
@@ -1270,11 +1143,6 @@
           <w:lang w:val="en-US"/>
         </w:rPr>
         <w:t>o</w:t>
-      </w:r>
-      <w:r>
-        <w:rPr>
-          <w:lang w:val="en-US"/>
-        </w:rPr>
         <w:tab/>
         <w:t>Page 19, line 21: Relying does not seem to work here</w:t>
       </w:r>
@@ -1287,6 +1155,11 @@
           <w:lang w:val="en-US"/>
         </w:rPr>
       </w:pPr>
+      <w:r>
+        <w:rPr>
+          <w:lang w:val="en-US"/>
+        </w:rPr>
+      </w:r>
     </w:p>
     <w:p>
       <w:pPr>
@@ -1322,44 +1195,54 @@
     </w:p>
     <w:p>
       <w:pPr>
-        <w:jc w:val="both"/>
-      </w:pPr>
+        <w:pStyle w:val="Normal"/>
+        <w:spacing w:before="0" w:after="160"/>
+        <w:jc w:val="both"/>
+        <w:rPr/>
+      </w:pPr>
+      <w:r>
+        <w:rPr/>
+      </w:r>
     </w:p>
     <w:sectPr>
+      <w:type w:val="nextPage"/>
       <w:pgSz w:w="11906" w:h="16838"/>
-      <w:pgMar w:top="1417" w:right="1417" w:bottom="1134" w:left="1417" w:header="0" w:footer="0" w:gutter="0"/>
-      <w:cols w:space="720"/>
-      <w:formProt w:val="0"/>
-      <w:docGrid w:linePitch="360" w:charSpace="4096"/>
+      <w:pgMar w:left="1417" w:right="1417" w:header="0" w:top="1417" w:footer="0" w:bottom="1134" w:gutter="0"/>
+      <w:pgNumType w:fmt="decimal"/>
+      <w:formProt w:val="false"/>
+      <w:textDirection w:val="lrTb"/>
+      <w:docGrid w:type="default" w:linePitch="360" w:charSpace="8192"/>
     </w:sectPr>
   </w:body>
 </w:document>
 </file>
 
 <file path=word/styles.xml><?xml version="1.0" encoding="utf-8"?>
-<w:styles xmlns:mc="http://schemas.openxmlformats.org/markup-compatibility/2006" xmlns:r="http://schemas.openxmlformats.org/officeDocument/2006/relationships" xmlns:w="http://schemas.openxmlformats.org/wordprocessingml/2006/main" xmlns:w14="http://schemas.microsoft.com/office/word/2010/wordml" xmlns:w15="http://schemas.microsoft.com/office/word/2012/wordml" xmlns:w16cid="http://schemas.microsoft.com/office/word/2016/wordml/cid" xmlns:w16se="http://schemas.microsoft.com/office/word/2015/wordml/symex" mc:Ignorable="w14 w15 w16se w16cid">
+<w:styles xmlns:w="http://schemas.openxmlformats.org/wordprocessingml/2006/main" xmlns:w14="http://schemas.microsoft.com/office/word/2010/wordml" xmlns:mc="http://schemas.openxmlformats.org/markup-compatibility/2006" mc:Ignorable="w14">
   <w:docDefaults>
     <w:rPrDefault>
       <w:rPr>
-        <w:rFonts w:asciiTheme="minorHAnsi" w:eastAsiaTheme="minorHAnsi" w:hAnsiTheme="minorHAnsi" w:cstheme="minorBidi"/>
+        <w:rFonts w:ascii="Calibri" w:hAnsi="Calibri" w:eastAsia="Calibri" w:cs="" w:asciiTheme="minorHAnsi" w:cstheme="minorBidi" w:eastAsiaTheme="minorHAnsi" w:hAnsiTheme="minorHAnsi"/>
         <w:sz w:val="22"/>
         <w:szCs w:val="22"/>
         <w:lang w:val="de-CH" w:eastAsia="en-US" w:bidi="ar-SA"/>
       </w:rPr>
     </w:rPrDefault>
-    <w:pPrDefault/>
+    <w:pPrDefault>
+      <w:pPr/>
+    </w:pPrDefault>
   </w:docDefaults>
   <w:latentStyles w:defLockedState="0" w:defUIPriority="99" w:defSemiHidden="0" w:defUnhideWhenUsed="0" w:defQFormat="0" w:count="375">
     <w:lsdException w:name="Normal" w:uiPriority="0" w:qFormat="1"/>
     <w:lsdException w:name="heading 1" w:uiPriority="9" w:qFormat="1"/>
-    <w:lsdException w:name="heading 2" w:semiHidden="1" w:uiPriority="9" w:unhideWhenUsed="1" w:qFormat="1"/>
-    <w:lsdException w:name="heading 3" w:semiHidden="1" w:uiPriority="9" w:unhideWhenUsed="1" w:qFormat="1"/>
-    <w:lsdException w:name="heading 4" w:semiHidden="1" w:uiPriority="9" w:unhideWhenUsed="1" w:qFormat="1"/>
-    <w:lsdException w:name="heading 5" w:semiHidden="1" w:uiPriority="9" w:unhideWhenUsed="1" w:qFormat="1"/>
-    <w:lsdException w:name="heading 6" w:semiHidden="1" w:uiPriority="9" w:unhideWhenUsed="1" w:qFormat="1"/>
-    <w:lsdException w:name="heading 7" w:semiHidden="1" w:uiPriority="9" w:unhideWhenUsed="1" w:qFormat="1"/>
-    <w:lsdException w:name="heading 8" w:semiHidden="1" w:uiPriority="9" w:unhideWhenUsed="1" w:qFormat="1"/>
-    <w:lsdException w:name="heading 9" w:semiHidden="1" w:uiPriority="9" w:unhideWhenUsed="1" w:qFormat="1"/>
+    <w:lsdException w:name="heading 2" w:uiPriority="9" w:semiHidden="1" w:unhideWhenUsed="1" w:qFormat="1"/>
+    <w:lsdException w:name="heading 3" w:uiPriority="9" w:semiHidden="1" w:unhideWhenUsed="1" w:qFormat="1"/>
+    <w:lsdException w:name="heading 4" w:uiPriority="9" w:semiHidden="1" w:unhideWhenUsed="1" w:qFormat="1"/>
+    <w:lsdException w:name="heading 5" w:uiPriority="9" w:semiHidden="1" w:unhideWhenUsed="1" w:qFormat="1"/>
+    <w:lsdException w:name="heading 6" w:uiPriority="9" w:semiHidden="1" w:unhideWhenUsed="1" w:qFormat="1"/>
+    <w:lsdException w:name="heading 7" w:uiPriority="9" w:semiHidden="1" w:unhideWhenUsed="1" w:qFormat="1"/>
+    <w:lsdException w:name="heading 8" w:uiPriority="9" w:semiHidden="1" w:unhideWhenUsed="1" w:qFormat="1"/>
+    <w:lsdException w:name="heading 9" w:uiPriority="9" w:semiHidden="1" w:unhideWhenUsed="1" w:qFormat="1"/>
     <w:lsdException w:name="index 1" w:semiHidden="1" w:unhideWhenUsed="1"/>
     <w:lsdException w:name="index 2" w:semiHidden="1" w:unhideWhenUsed="1"/>
     <w:lsdException w:name="index 3" w:semiHidden="1" w:unhideWhenUsed="1"/>
@@ -1369,22 +1252,22 @@
     <w:lsdException w:name="index 7" w:semiHidden="1" w:unhideWhenUsed="1"/>
     <w:lsdException w:name="index 8" w:semiHidden="1" w:unhideWhenUsed="1"/>
     <w:lsdException w:name="index 9" w:semiHidden="1" w:unhideWhenUsed="1"/>
-    <w:lsdException w:name="toc 1" w:semiHidden="1" w:uiPriority="39" w:unhideWhenUsed="1"/>
-    <w:lsdException w:name="toc 2" w:semiHidden="1" w:uiPriority="39" w:unhideWhenUsed="1"/>
-    <w:lsdException w:name="toc 3" w:semiHidden="1" w:uiPriority="39" w:unhideWhenUsed="1"/>
-    <w:lsdException w:name="toc 4" w:semiHidden="1" w:uiPriority="39" w:unhideWhenUsed="1"/>
-    <w:lsdException w:name="toc 5" w:semiHidden="1" w:uiPriority="39" w:unhideWhenUsed="1"/>
-    <w:lsdException w:name="toc 6" w:semiHidden="1" w:uiPriority="39" w:unhideWhenUsed="1"/>
-    <w:lsdException w:name="toc 7" w:semiHidden="1" w:uiPriority="39" w:unhideWhenUsed="1"/>
-    <w:lsdException w:name="toc 8" w:semiHidden="1" w:uiPriority="39" w:unhideWhenUsed="1"/>
-    <w:lsdException w:name="toc 9" w:semiHidden="1" w:uiPriority="39" w:unhideWhenUsed="1"/>
+    <w:lsdException w:name="toc 1" w:uiPriority="39" w:semiHidden="1" w:unhideWhenUsed="1"/>
+    <w:lsdException w:name="toc 2" w:uiPriority="39" w:semiHidden="1" w:unhideWhenUsed="1"/>
+    <w:lsdException w:name="toc 3" w:uiPriority="39" w:semiHidden="1" w:unhideWhenUsed="1"/>
+    <w:lsdException w:name="toc 4" w:uiPriority="39" w:semiHidden="1" w:unhideWhenUsed="1"/>
+    <w:lsdException w:name="toc 5" w:uiPriority="39" w:semiHidden="1" w:unhideWhenUsed="1"/>
+    <w:lsdException w:name="toc 6" w:uiPriority="39" w:semiHidden="1" w:unhideWhenUsed="1"/>
+    <w:lsdException w:name="toc 7" w:uiPriority="39" w:semiHidden="1" w:unhideWhenUsed="1"/>
+    <w:lsdException w:name="toc 8" w:uiPriority="39" w:semiHidden="1" w:unhideWhenUsed="1"/>
+    <w:lsdException w:name="toc 9" w:uiPriority="39" w:semiHidden="1" w:unhideWhenUsed="1"/>
     <w:lsdException w:name="Normal Indent" w:semiHidden="1" w:unhideWhenUsed="1"/>
     <w:lsdException w:name="footnote text" w:semiHidden="1" w:unhideWhenUsed="1"/>
     <w:lsdException w:name="annotation text" w:semiHidden="1" w:unhideWhenUsed="1"/>
     <w:lsdException w:name="header" w:semiHidden="1" w:unhideWhenUsed="1"/>
     <w:lsdException w:name="footer" w:semiHidden="1" w:unhideWhenUsed="1"/>
     <w:lsdException w:name="index heading" w:semiHidden="1" w:unhideWhenUsed="1"/>
-    <w:lsdException w:name="caption" w:semiHidden="1" w:uiPriority="35" w:unhideWhenUsed="1" w:qFormat="1"/>
+    <w:lsdException w:name="caption" w:uiPriority="35" w:semiHidden="1" w:unhideWhenUsed="1" w:qFormat="1"/>
     <w:lsdException w:name="table of figures" w:semiHidden="1" w:unhideWhenUsed="1"/>
     <w:lsdException w:name="envelope address" w:semiHidden="1" w:unhideWhenUsed="1"/>
     <w:lsdException w:name="envelope return" w:semiHidden="1" w:unhideWhenUsed="1"/>
@@ -1415,7 +1298,7 @@
     <w:lsdException w:name="Title" w:uiPriority="10" w:qFormat="1"/>
     <w:lsdException w:name="Closing" w:semiHidden="1" w:unhideWhenUsed="1"/>
     <w:lsdException w:name="Signature" w:semiHidden="1" w:unhideWhenUsed="1"/>
-    <w:lsdException w:name="Default Paragraph Font" w:semiHidden="1" w:uiPriority="1" w:unhideWhenUsed="1"/>
+    <w:lsdException w:name="Default Paragraph Font" w:uiPriority="1" w:semiHidden="1" w:unhideWhenUsed="1"/>
     <w:lsdException w:name="Body Text" w:semiHidden="1" w:unhideWhenUsed="1"/>
     <w:lsdException w:name="Body Text Indent" w:semiHidden="1" w:unhideWhenUsed="1"/>
     <w:lsdException w:name="List Continue" w:semiHidden="1" w:unhideWhenUsed="1"/>
@@ -1615,8 +1498,8 @@
     <w:lsdException w:name="Subtle Reference" w:uiPriority="31" w:qFormat="1"/>
     <w:lsdException w:name="Intense Reference" w:uiPriority="32" w:qFormat="1"/>
     <w:lsdException w:name="Book Title" w:uiPriority="33" w:qFormat="1"/>
-    <w:lsdException w:name="Bibliography" w:semiHidden="1" w:uiPriority="37" w:unhideWhenUsed="1"/>
-    <w:lsdException w:name="TOC Heading" w:semiHidden="1" w:uiPriority="39" w:unhideWhenUsed="1" w:qFormat="1"/>
+    <w:lsdException w:name="Bibliography" w:uiPriority="37" w:semiHidden="1" w:unhideWhenUsed="1"/>
+    <w:lsdException w:name="TOC Heading" w:uiPriority="39" w:semiHidden="1" w:unhideWhenUsed="1" w:qFormat="1"/>
     <w:lsdException w:name="Plain Table 1" w:uiPriority="41"/>
     <w:lsdException w:name="Plain Table 2" w:uiPriority="42"/>
     <w:lsdException w:name="Plain Table 3" w:uiPriority="43"/>
@@ -1726,21 +1609,143 @@
     <w:lsdException w:name="Hashtag" w:semiHidden="1" w:unhideWhenUsed="1"/>
     <w:lsdException w:name="Unresolved Mention" w:semiHidden="1" w:unhideWhenUsed="1"/>
   </w:latentStyles>
-  <w:style w:type="paragraph" w:default="1" w:styleId="Normal">
+  <w:style w:type="paragraph" w:styleId="Normal" w:default="1">
     <w:name w:val="Normal"/>
     <w:qFormat/>
     <w:pPr>
-      <w:spacing w:after="160" w:line="259" w:lineRule="auto"/>
+      <w:widowControl/>
+      <w:bidi w:val="0"/>
+      <w:spacing w:lineRule="auto" w:line="259" w:before="0" w:after="160"/>
+      <w:jc w:val="left"/>
     </w:pPr>
     <w:rPr>
-      <w:lang w:val="de-DE"/>
+      <w:rFonts w:ascii="Calibri" w:hAnsi="Calibri" w:eastAsia="Calibri" w:cs="" w:asciiTheme="minorHAnsi" w:cstheme="minorBidi" w:eastAsiaTheme="minorHAnsi" w:hAnsiTheme="minorHAnsi"/>
+      <w:color w:val="auto"/>
+      <w:kern w:val="0"/>
+      <w:sz w:val="22"/>
+      <w:szCs w:val="22"/>
+      <w:lang w:val="de-DE" w:eastAsia="en-US" w:bidi="ar-SA"/>
     </w:rPr>
   </w:style>
-  <w:style w:type="character" w:default="1" w:styleId="DefaultParagraphFont">
+  <w:style w:type="character" w:styleId="DefaultParagraphFont" w:default="1">
     <w:name w:val="Default Paragraph Font"/>
     <w:uiPriority w:val="1"/>
     <w:semiHidden/>
     <w:unhideWhenUsed/>
+    <w:qFormat/>
+    <w:rPr/>
+  </w:style>
+  <w:style w:type="character" w:styleId="PlainTextChar" w:customStyle="1">
+    <w:name w:val="Plain Text Char"/>
+    <w:basedOn w:val="DefaultParagraphFont"/>
+    <w:link w:val="PlainText"/>
+    <w:uiPriority w:val="99"/>
+    <w:semiHidden/>
+    <w:qFormat/>
+    <w:rsid w:val="00a233fd"/>
+    <w:rPr>
+      <w:rFonts w:ascii="Calibri" w:hAnsi="Calibri"/>
+      <w:szCs w:val="21"/>
+    </w:rPr>
+  </w:style>
+  <w:style w:type="paragraph" w:styleId="Heading" w:customStyle="1">
+    <w:name w:val="Heading"/>
+    <w:basedOn w:val="Normal"/>
+    <w:next w:val="TextBody"/>
+    <w:qFormat/>
+    <w:pPr>
+      <w:keepNext w:val="true"/>
+      <w:spacing w:before="240" w:after="120"/>
+    </w:pPr>
+    <w:rPr>
+      <w:rFonts w:ascii="Liberation Sans" w:hAnsi="Liberation Sans" w:eastAsia="AR PL SungtiL GB" w:cs="Lohit Devanagari"/>
+      <w:sz w:val="28"/>
+      <w:szCs w:val="28"/>
+    </w:rPr>
+  </w:style>
+  <w:style w:type="paragraph" w:styleId="TextBody">
+    <w:name w:val="Body Text"/>
+    <w:basedOn w:val="Normal"/>
+    <w:pPr>
+      <w:spacing w:lineRule="auto" w:line="276" w:before="0" w:after="140"/>
+    </w:pPr>
+    <w:rPr/>
+  </w:style>
+  <w:style w:type="paragraph" w:styleId="List">
+    <w:name w:val="List"/>
+    <w:basedOn w:val="TextBody"/>
+    <w:pPr/>
+    <w:rPr>
+      <w:rFonts w:cs="Lohit Devanagari"/>
+    </w:rPr>
+  </w:style>
+  <w:style w:type="paragraph" w:styleId="Caption">
+    <w:name w:val="Caption"/>
+    <w:basedOn w:val="Normal"/>
+    <w:qFormat/>
+    <w:pPr>
+      <w:suppressLineNumbers/>
+      <w:spacing w:before="120" w:after="120"/>
+    </w:pPr>
+    <w:rPr>
+      <w:rFonts w:cs="Lohit Devanagari"/>
+      <w:i/>
+      <w:iCs/>
+      <w:sz w:val="24"/>
+      <w:szCs w:val="24"/>
+    </w:rPr>
+  </w:style>
+  <w:style w:type="paragraph" w:styleId="Index" w:customStyle="1">
+    <w:name w:val="Index"/>
+    <w:basedOn w:val="Normal"/>
+    <w:qFormat/>
+    <w:pPr>
+      <w:suppressLineNumbers/>
+    </w:pPr>
+    <w:rPr>
+      <w:rFonts w:cs="Lohit Devanagari"/>
+    </w:rPr>
+  </w:style>
+  <w:style w:type="paragraph" w:styleId="Caption1">
+    <w:name w:val="caption"/>
+    <w:basedOn w:val="Normal"/>
+    <w:qFormat/>
+    <w:pPr>
+      <w:suppressLineNumbers/>
+      <w:spacing w:before="120" w:after="120"/>
+    </w:pPr>
+    <w:rPr>
+      <w:rFonts w:cs="Lohit Devanagari"/>
+      <w:i/>
+      <w:iCs/>
+      <w:sz w:val="24"/>
+      <w:szCs w:val="24"/>
+    </w:rPr>
+  </w:style>
+  <w:style w:type="paragraph" w:styleId="PlainText">
+    <w:name w:val="Plain Text"/>
+    <w:basedOn w:val="Normal"/>
+    <w:link w:val="PlainTextChar"/>
+    <w:uiPriority w:val="99"/>
+    <w:semiHidden/>
+    <w:unhideWhenUsed/>
+    <w:qFormat/>
+    <w:rsid w:val="00a233fd"/>
+    <w:pPr>
+      <w:spacing w:lineRule="auto" w:line="240" w:before="0" w:after="0"/>
+    </w:pPr>
+    <w:rPr>
+      <w:rFonts w:ascii="Calibri" w:hAnsi="Calibri"/>
+      <w:szCs w:val="21"/>
+      <w:lang w:val="de-CH"/>
+    </w:rPr>
+  </w:style>
+  <w:style w:type="numbering" w:styleId="NoList" w:default="1">
+    <w:name w:val="No List"/>
+    <w:uiPriority w:val="99"/>
+    <w:semiHidden/>
+    <w:unhideWhenUsed/>
+    <w:qFormat/>
   </w:style>
   <w:style w:type="table" w:default="1" w:styleId="TableNormal">
     <w:name w:val="Normal Table"/>
@@ -1756,99 +1761,6 @@
         <w:right w:w="108" w:type="dxa"/>
       </w:tblCellMar>
     </w:tblPr>
-  </w:style>
-  <w:style w:type="numbering" w:default="1" w:styleId="NoList">
-    <w:name w:val="No List"/>
-    <w:uiPriority w:val="99"/>
-    <w:semiHidden/>
-    <w:unhideWhenUsed/>
-  </w:style>
-  <w:style w:type="character" w:customStyle="1" w:styleId="PlainTextChar">
-    <w:name w:val="Plain Text Char"/>
-    <w:basedOn w:val="DefaultParagraphFont"/>
-    <w:link w:val="PlainText"/>
-    <w:uiPriority w:val="99"/>
-    <w:semiHidden/>
-    <w:qFormat/>
-    <w:rsid w:val="00A233FD"/>
-    <w:rPr>
-      <w:rFonts w:ascii="Calibri" w:hAnsi="Calibri"/>
-      <w:szCs w:val="21"/>
-    </w:rPr>
-  </w:style>
-  <w:style w:type="paragraph" w:customStyle="1" w:styleId="Heading">
-    <w:name w:val="Heading"/>
-    <w:basedOn w:val="Normal"/>
-    <w:next w:val="BodyText"/>
-    <w:qFormat/>
-    <w:pPr>
-      <w:keepNext/>
-      <w:spacing w:before="240" w:after="120"/>
-    </w:pPr>
-    <w:rPr>
-      <w:rFonts w:ascii="Liberation Sans" w:eastAsia="AR PL SungtiL GB" w:hAnsi="Liberation Sans" w:cs="Lohit Devanagari"/>
-      <w:sz w:val="28"/>
-      <w:szCs w:val="28"/>
-    </w:rPr>
-  </w:style>
-  <w:style w:type="paragraph" w:styleId="BodyText">
-    <w:name w:val="Body Text"/>
-    <w:basedOn w:val="Normal"/>
-    <w:pPr>
-      <w:spacing w:after="140" w:line="276" w:lineRule="auto"/>
-    </w:pPr>
-  </w:style>
-  <w:style w:type="paragraph" w:styleId="List">
-    <w:name w:val="List"/>
-    <w:basedOn w:val="BodyText"/>
-    <w:rPr>
-      <w:rFonts w:cs="Lohit Devanagari"/>
-    </w:rPr>
-  </w:style>
-  <w:style w:type="paragraph" w:styleId="Caption">
-    <w:name w:val="caption"/>
-    <w:basedOn w:val="Normal"/>
-    <w:qFormat/>
-    <w:pPr>
-      <w:suppressLineNumbers/>
-      <w:spacing w:before="120" w:after="120"/>
-    </w:pPr>
-    <w:rPr>
-      <w:rFonts w:cs="Lohit Devanagari"/>
-      <w:i/>
-      <w:iCs/>
-      <w:sz w:val="24"/>
-      <w:szCs w:val="24"/>
-    </w:rPr>
-  </w:style>
-  <w:style w:type="paragraph" w:customStyle="1" w:styleId="Index">
-    <w:name w:val="Index"/>
-    <w:basedOn w:val="Normal"/>
-    <w:qFormat/>
-    <w:pPr>
-      <w:suppressLineNumbers/>
-    </w:pPr>
-    <w:rPr>
-      <w:rFonts w:cs="Lohit Devanagari"/>
-    </w:rPr>
-  </w:style>
-  <w:style w:type="paragraph" w:styleId="PlainText">
-    <w:name w:val="Plain Text"/>
-    <w:basedOn w:val="Normal"/>
-    <w:link w:val="PlainTextChar"/>
-    <w:uiPriority w:val="99"/>
-    <w:semiHidden/>
-    <w:unhideWhenUsed/>
-    <w:qFormat/>
-    <w:rsid w:val="00A233FD"/>
-    <w:pPr>
-      <w:spacing w:after="0" w:line="240" w:lineRule="auto"/>
-    </w:pPr>
-    <w:rPr>
-      <w:rFonts w:ascii="Calibri" w:hAnsi="Calibri"/>
-      <w:szCs w:val="21"/>
-      <w:lang w:val="de-CH"/>
-    </w:rPr>
   </w:style>
 </w:styles>
 </file>

</xml_diff>

<commit_message>
added a comment in response about 2007 and crisis
</commit_message>
<xml_diff>
--- a/tex/Response to Reviewers.docx
+++ b/tex/Response to Reviewers.docx
@@ -221,8 +221,8 @@
       </w:pPr>
       <w:r>
         <w:rPr>
-          <w:i/>
-          <w:iCs/>
+          <w:color w:val="70AD47" w:themeColor="accent6"/>
+          <w:lang w:val="en-US"/>
         </w:rPr>
       </w:r>
     </w:p>
@@ -379,7 +379,8 @@
       </w:pPr>
       <w:r>
         <w:rPr>
-          <w:color w:val="70AD47"/>
+          <w:color w:themeColor="accent6"/>
+          <w:lang w:val="en-US"/>
         </w:rPr>
       </w:r>
     </w:p>
@@ -509,6 +510,23 @@
           <w:color w:val="70AD47" w:themeColor="accent6"/>
           <w:lang w:val="en-US"/>
         </w:rPr>
+      </w:r>
+    </w:p>
+    <w:p>
+      <w:pPr>
+        <w:pStyle w:val="PlainText"/>
+        <w:jc w:val="both"/>
+        <w:rPr>
+          <w:color w:val="70AD47" w:themeColor="accent6"/>
+          <w:lang w:val="en-US"/>
+        </w:rPr>
+      </w:pPr>
+      <w:r>
+        <w:rPr>
+          <w:color w:val="70AD47" w:themeColor="accent6"/>
+          <w:lang w:val="en-US"/>
+        </w:rPr>
+        <w:t>Regarding the definition of the crisis period, we have double checked our code and discovered that the original results in the table were in fact based on including 2007 in the crisis period rather than the moderate period.  We actually made a mistake in mis-labelling the table (which we then carried through to the text).  We have now corrected this.  We note that our code is available on github LINK HERE.</w:t>
       </w:r>
     </w:p>
     <w:p>
@@ -1223,7 +1241,6 @@
     <w:rPrDefault>
       <w:rPr>
         <w:rFonts w:ascii="Calibri" w:hAnsi="Calibri" w:eastAsia="Calibri" w:cs="" w:asciiTheme="minorHAnsi" w:cstheme="minorBidi" w:eastAsiaTheme="minorHAnsi" w:hAnsiTheme="minorHAnsi"/>
-        <w:sz w:val="22"/>
         <w:szCs w:val="22"/>
         <w:lang w:val="de-CH" w:eastAsia="en-US" w:bidi="ar-SA"/>
       </w:rPr>

</xml_diff>